<commit_message>
Added few details in docs
</commit_message>
<xml_diff>
--- a/Stage 3/Criteria.docx
+++ b/Stage 3/Criteria.docx
@@ -167,40 +167,32 @@
         </w:rPr>
         <w:t>We also decided to migrate on a new GANTT chart platform. Instead of using Excel, we are now using a different software which allows us to have cleaner looking graphs so that the reader can better understand what is happening in the chart. Our previous chart was not easy to read and made it hard to make out what was happening in the chart.</w:t>
       </w:r>
-    </w:p>
-    <w:p>
-      <w:pPr>
-        <w:spacing w:before="240" w:after="240"/>
-        <w:rPr>
-          <w:rFonts w:eastAsia="Times New Roman" w:cstheme="minorHAnsi"/>
-          <w:lang w:eastAsia="en-GB"/>
-        </w:rPr>
-      </w:pPr>
-      <w:r>
-        <w:rPr>
-          <w:rFonts w:eastAsia="Times New Roman" w:cstheme="minorHAnsi"/>
-          <w:color w:val="000000"/>
-          <w:lang w:eastAsia="en-GB"/>
-        </w:rPr>
-        <w:t xml:space="preserve">We updated the Weekly Meeting Excel Charts for Stage 4. We have noticed that we are meeting more than the set weekly meeting frequency and the duration as well. To keep motivation high and to help us stick to our goals better, we have decided to increase each of the default metrics. The problem we faced with our Weekly Meeting Excel Charts was that the targets were really low which meant that we were not motivated to meet more or increase meeting duration. We started to ignore the targets and just go by what is required to be done. This made the charts </w:t>
-      </w:r>
-      <w:proofErr w:type="gramStart"/>
-      <w:r>
-        <w:rPr>
-          <w:rFonts w:eastAsia="Times New Roman" w:cstheme="minorHAnsi"/>
-          <w:color w:val="000000"/>
-          <w:lang w:eastAsia="en-GB"/>
-        </w:rPr>
-        <w:t>redundant</w:t>
-      </w:r>
-      <w:proofErr w:type="gramEnd"/>
-      <w:r>
-        <w:rPr>
-          <w:rFonts w:eastAsia="Times New Roman" w:cstheme="minorHAnsi"/>
-          <w:color w:val="000000"/>
-          <w:lang w:eastAsia="en-GB"/>
-        </w:rPr>
-        <w:t xml:space="preserve"> so we decided to take action.</w:t>
+      <w:r>
+        <w:rPr>
+          <w:rFonts w:eastAsia="Times New Roman" w:cstheme="minorHAnsi"/>
+          <w:color w:val="000000"/>
+          <w:lang w:eastAsia="en-GB"/>
+        </w:rPr>
+        <w:t xml:space="preserve"> It’s also easier to maintain and add new tasks as the weeks go by which will increase our efficiency.</w:t>
+      </w:r>
+      <w:bookmarkStart w:id="0" w:name="_GoBack"/>
+      <w:bookmarkEnd w:id="0"/>
+    </w:p>
+    <w:p>
+      <w:pPr>
+        <w:spacing w:before="240" w:after="240"/>
+        <w:rPr>
+          <w:rFonts w:eastAsia="Times New Roman" w:cstheme="minorHAnsi"/>
+          <w:lang w:eastAsia="en-GB"/>
+        </w:rPr>
+      </w:pPr>
+      <w:r>
+        <w:rPr>
+          <w:rFonts w:eastAsia="Times New Roman" w:cstheme="minorHAnsi"/>
+          <w:color w:val="000000"/>
+          <w:lang w:eastAsia="en-GB"/>
+        </w:rPr>
+        <w:t>We updated the Weekly Meeting Excel Charts for Stage 4. We have noticed that we are meeting more than the set weekly meeting frequency and the duration as well. To keep motivation high and to help us stick to our goals better, we have decided to increase each of the default metrics. The problem we faced with our Weekly Meeting Excel Charts was that the targets were really low which meant that we were not motivated to meet more or increase meeting duration. We started to ignore the targets and just go by what is required to be done. This made the charts redundant so we decided to take action.</w:t>
       </w:r>
     </w:p>
     <w:p>
@@ -251,17 +243,8 @@
           <w:color w:val="000000"/>
           <w:lang w:eastAsia="en-GB"/>
         </w:rPr>
-        <w:t>We have now implemented peer reviewing which only requires 2 members to be present at a time instead of doing circle reviewing which demands all members to be present at the same time. We found out that we were being inefficient and creating potential bottlenecks by having circle reviewing as if one member was absent, we would not be able to do any reviewing.</w:t>
-      </w:r>
-    </w:p>
-    <w:p>
-      <w:pPr>
-        <w:spacing w:before="240" w:after="240"/>
-        <w:rPr>
-          <w:rFonts w:eastAsia="Times New Roman" w:cstheme="minorHAnsi"/>
-          <w:lang w:eastAsia="en-GB"/>
-        </w:rPr>
-      </w:pPr>
+        <w:t xml:space="preserve">We have now implemented peer reviewing which only requires 2 members to be present at a time instead of doing circle reviewing which demands all members to be present at the same time. We found out that we were being inefficient and creating potential bottlenecks </w:t>
+      </w:r>
       <w:r>
         <w:rPr>
           <w:rFonts w:eastAsia="Times New Roman" w:cstheme="minorHAnsi"/>
@@ -269,6 +252,23 @@
           <w:lang w:eastAsia="en-GB"/>
         </w:rPr>
         <w:lastRenderedPageBreak/>
+        <w:t>by having circle reviewing as if one member was absent, we would not be able to do any reviewing.</w:t>
+      </w:r>
+    </w:p>
+    <w:p>
+      <w:pPr>
+        <w:spacing w:before="240" w:after="240"/>
+        <w:rPr>
+          <w:rFonts w:eastAsia="Times New Roman" w:cstheme="minorHAnsi"/>
+          <w:lang w:eastAsia="en-GB"/>
+        </w:rPr>
+      </w:pPr>
+      <w:r>
+        <w:rPr>
+          <w:rFonts w:eastAsia="Times New Roman" w:cstheme="minorHAnsi"/>
+          <w:color w:val="000000"/>
+          <w:lang w:eastAsia="en-GB"/>
+        </w:rPr>
         <w:t> </w:t>
       </w:r>
     </w:p>
@@ -687,8 +687,6 @@
         </w:rPr>
         <w:t>(latest – week 17.3)</w:t>
       </w:r>
-      <w:bookmarkStart w:id="0" w:name="_GoBack"/>
-      <w:bookmarkEnd w:id="0"/>
     </w:p>
     <w:sectPr>
       <w:pgSz w:w="11900" w:h="16840"/>

</xml_diff>